<commit_message>
Final edits prior to submission
</commit_message>
<xml_diff>
--- a/submission/cover_letter.docx
+++ b/submission/cover_letter.docx
@@ -81,7 +81,7 @@
                           <a:noFill/>
                           <a:extLst>
                             <a:ext uri="{909E8E84-426E-40dd-AFC4-6F175D3DCCD1}">
-                              <a14:hiddenFill xmlns="" xmlns:o="urn:schemas-microsoft-com:office:office" xmlns:v="urn:schemas-microsoft-com:vml" xmlns:w10="urn:schemas-microsoft-com:office:word" xmlns:w="http://schemas.openxmlformats.org/wordprocessingml/2006/main" xmlns:a14="http://schemas.microsoft.com/office/drawing/2010/main" xmlns:mv="urn:schemas-microsoft-com:mac:vml" xmlns:mo="http://schemas.microsoft.com/office/mac/office/2008/main">
+                              <a14:hiddenFill xmlns:mo="http://schemas.microsoft.com/office/mac/office/2008/main" xmlns:mv="urn:schemas-microsoft-com:mac:vml" xmlns:a14="http://schemas.microsoft.com/office/drawing/2010/main" xmlns:w="http://schemas.openxmlformats.org/wordprocessingml/2006/main" xmlns:w10="urn:schemas-microsoft-com:office:word" xmlns:v="urn:schemas-microsoft-com:vml" xmlns:o="urn:schemas-microsoft-com:office:office" xmlns="">
                                 <a:solidFill>
                                   <a:srgbClr val="FFFFFF"/>
                                 </a:solidFill>
@@ -111,7 +111,7 @@
                           </a:ln>
                           <a:extLst>
                             <a:ext uri="{91240B29-F687-4f45-9708-019B960494DF}">
-                              <a14:hiddenLine xmlns="" xmlns:o="urn:schemas-microsoft-com:office:office" xmlns:v="urn:schemas-microsoft-com:vml" xmlns:w10="urn:schemas-microsoft-com:office:word" xmlns:w="http://schemas.openxmlformats.org/wordprocessingml/2006/main" xmlns:a14="http://schemas.microsoft.com/office/drawing/2010/main" xmlns:mv="urn:schemas-microsoft-com:mac:vml" xmlns:mo="http://schemas.microsoft.com/office/mac/office/2008/main" w="9525">
+                              <a14:hiddenLine xmlns:mo="http://schemas.microsoft.com/office/mac/office/2008/main" xmlns:mv="urn:schemas-microsoft-com:mac:vml" xmlns:a14="http://schemas.microsoft.com/office/drawing/2010/main" xmlns:w="http://schemas.openxmlformats.org/wordprocessingml/2006/main" xmlns:w10="urn:schemas-microsoft-com:office:word" xmlns:v="urn:schemas-microsoft-com:vml" xmlns:o="urn:schemas-microsoft-com:office:office" xmlns="" w="9525">
                                 <a:solidFill>
                                   <a:srgbClr val="000000"/>
                                 </a:solidFill>
@@ -245,8 +245,6 @@
                                 </w:rPr>
                                 <w:t xml:space="preserve">FAX: </w:t>
                               </w:r>
-                              <w:bookmarkStart w:id="0" w:name="_GoBack"/>
-                              <w:bookmarkEnd w:id="0"/>
                               <w:r>
                                 <w:rPr>
                                   <w:color w:val="071F5F"/>
@@ -502,10 +500,7 @@
     <w:p/>
     <w:p>
       <w:r>
-        <w:t xml:space="preserve">February </w:t>
-      </w:r>
-      <w:r>
-        <w:t>29</w:t>
+        <w:t>March 5</w:t>
       </w:r>
       <w:r>
         <w:t>, 2018</w:t>
@@ -546,8 +541,8 @@
       <w:r>
         <w:t xml:space="preserve"> the attached manuscript, </w:t>
       </w:r>
-      <w:bookmarkStart w:id="2" w:name="reproducible-research-is-really-fing-har"/>
-      <w:bookmarkEnd w:id="2"/>
+      <w:bookmarkStart w:id="0" w:name="reproducible-research-is-really-fing-har"/>
+      <w:bookmarkEnd w:id="0"/>
       <w:r>
         <w:rPr>
           <w:b/>
@@ -633,7 +628,10 @@
         <w:t xml:space="preserve">I lay out a framework that </w:t>
       </w:r>
       <w:r>
-        <w:t xml:space="preserve">provides operational definitions of </w:t>
+        <w:t>prov</w:t>
+      </w:r>
+      <w:r>
+        <w:t xml:space="preserve">ides operational definitions of </w:t>
       </w:r>
       <w:r>
         <w:t xml:space="preserve">reproducibility, replicability, robustness, and generalizability. </w:t>
@@ -648,7 +646,12 @@
         <w:t xml:space="preserve">the </w:t>
       </w:r>
       <w:r>
-        <w:t xml:space="preserve">factors that can threaten this framework and approaches microbiologists can take to overcome the threats. Finally, I provide several exercises for individuals and research groups </w:t>
+        <w:t>factors that can threaten this framework and approaches microbiologists can take to overcome the threats. Finally, I provide</w:t>
+      </w:r>
+      <w:bookmarkStart w:id="1" w:name="_GoBack"/>
+      <w:bookmarkEnd w:id="1"/>
+      <w:r>
+        <w:t xml:space="preserve"> exercises for individuals and research groups </w:t>
       </w:r>
       <w:r>
         <w:t xml:space="preserve">that will help them to obtain a </w:t>
@@ -1277,6 +1280,7 @@
   <w:style w:type="character" w:default="1" w:styleId="DefaultParagraphFont">
     <w:name w:val="Default Paragraph Font"/>
     <w:uiPriority w:val="1"/>
+    <w:semiHidden/>
     <w:unhideWhenUsed/>
   </w:style>
   <w:style w:type="table" w:default="1" w:styleId="TableNormal">

</xml_diff>